<commit_message>
Five Models for GxE
</commit_message>
<xml_diff>
--- a/Kommunikation/20180201 M&M4.docx
+++ b/Kommunikation/20180201 M&M4.docx
@@ -3440,10 +3440,10 @@
             <v:path o:extrusionok="f" gradientshapeok="t" o:connecttype="rect"/>
             <o:lock v:ext="edit" aspectratio="t"/>
           </v:shapetype>
-          <v:shape id="_x0000_i1025" type="#_x0000_t75" style="width:349.05pt;height:19pt" o:ole="">
+          <v:shape id="_x0000_i1025" type="#_x0000_t75" style="width:348.8pt;height:19.05pt" o:ole="">
             <v:imagedata r:id="rId6" o:title=""/>
           </v:shape>
-          <o:OLEObject Type="Embed" ProgID="Equation.3" ShapeID="_x0000_i1025" DrawAspect="Content" ObjectID="_1578999028" r:id="rId7"/>
+          <o:OLEObject Type="Embed" ProgID="Equation.3" ShapeID="_x0000_i1025" DrawAspect="Content" ObjectID="_1579007149" r:id="rId7"/>
         </w:object>
       </w:r>
       <w:r>
@@ -3591,10 +3591,10 @@
           <w:lang w:val="en-GB"/>
         </w:rPr>
         <w:object w:dxaOrig="240" w:dyaOrig="320" w14:anchorId="1497C62A">
-          <v:shape id="_x0000_i1026" type="#_x0000_t75" style="width:12.1pt;height:15.55pt" o:ole="">
+          <v:shape id="_x0000_i1026" type="#_x0000_t75" style="width:12.15pt;height:15.45pt" o:ole="">
             <v:imagedata r:id="rId8" o:title=""/>
           </v:shape>
-          <o:OLEObject Type="Embed" ProgID="Equation.3" ShapeID="_x0000_i1026" DrawAspect="Content" ObjectID="_1578999029" r:id="rId9"/>
+          <o:OLEObject Type="Embed" ProgID="Equation.3" ShapeID="_x0000_i1026" DrawAspect="Content" ObjectID="_1579007150" r:id="rId9"/>
         </w:object>
       </w:r>
       <w:r>
@@ -3621,10 +3621,10 @@
           <w:lang w:val="en-GB"/>
         </w:rPr>
         <w:object w:dxaOrig="200" w:dyaOrig="360" w14:anchorId="1D99F068">
-          <v:shape id="_x0000_i1027" type="#_x0000_t75" style="width:9.8pt;height:18.45pt" o:ole="">
+          <v:shape id="_x0000_i1027" type="#_x0000_t75" style="width:9.85pt;height:18.4pt" o:ole="">
             <v:imagedata r:id="rId10" o:title=""/>
           </v:shape>
-          <o:OLEObject Type="Embed" ProgID="Equation.3" ShapeID="_x0000_i1027" DrawAspect="Content" ObjectID="_1578999030" r:id="rId11"/>
+          <o:OLEObject Type="Embed" ProgID="Equation.3" ShapeID="_x0000_i1027" DrawAspect="Content" ObjectID="_1579007151" r:id="rId11"/>
         </w:object>
       </w:r>
       <w:r>
@@ -3660,10 +3660,10 @@
           <w:lang w:val="en-GB"/>
         </w:rPr>
         <w:object w:dxaOrig="200" w:dyaOrig="260" w14:anchorId="35A893A2">
-          <v:shape id="_x0000_i1028" type="#_x0000_t75" style="width:9.8pt;height:13.25pt" o:ole="">
+          <v:shape id="_x0000_i1028" type="#_x0000_t75" style="width:9.85pt;height:13.15pt" o:ole="">
             <v:imagedata r:id="rId12" o:title=""/>
           </v:shape>
-          <o:OLEObject Type="Embed" ProgID="Equation.3" ShapeID="_x0000_i1028" DrawAspect="Content" ObjectID="_1578999031" r:id="rId13"/>
+          <o:OLEObject Type="Embed" ProgID="Equation.3" ShapeID="_x0000_i1028" DrawAspect="Content" ObjectID="_1579007152" r:id="rId13"/>
         </w:object>
       </w:r>
       <w:r>
@@ -3690,10 +3690,10 @@
           <w:lang w:val="en-GB"/>
         </w:rPr>
         <w:object w:dxaOrig="220" w:dyaOrig="380" w14:anchorId="1F347D21">
-          <v:shape id="_x0000_i1029" type="#_x0000_t75" style="width:10.95pt;height:19pt" o:ole="">
+          <v:shape id="_x0000_i1029" type="#_x0000_t75" style="width:10.85pt;height:19.05pt" o:ole="">
             <v:imagedata r:id="rId14" o:title=""/>
           </v:shape>
-          <o:OLEObject Type="Embed" ProgID="Equation.3" ShapeID="_x0000_i1029" DrawAspect="Content" ObjectID="_1578999032" r:id="rId15"/>
+          <o:OLEObject Type="Embed" ProgID="Equation.3" ShapeID="_x0000_i1029" DrawAspect="Content" ObjectID="_1579007153" r:id="rId15"/>
         </w:object>
       </w:r>
       <w:r>
@@ -4102,10 +4102,10 @@
           <w:lang w:val="en-GB"/>
         </w:rPr>
         <w:object w:dxaOrig="859" w:dyaOrig="380" w14:anchorId="3BB11535">
-          <v:shape id="_x0000_i1030" type="#_x0000_t75" style="width:43.2pt;height:19pt" o:ole="">
+          <v:shape id="_x0000_i1030" type="#_x0000_t75" style="width:43.05pt;height:19.05pt" o:ole="">
             <v:imagedata r:id="rId16" o:title=""/>
           </v:shape>
-          <o:OLEObject Type="Embed" ProgID="Equation.3" ShapeID="_x0000_i1030" DrawAspect="Content" ObjectID="_1578999033" r:id="rId17"/>
+          <o:OLEObject Type="Embed" ProgID="Equation.3" ShapeID="_x0000_i1030" DrawAspect="Content" ObjectID="_1579007154" r:id="rId17"/>
         </w:object>
       </w:r>
       <w:r>
@@ -4184,10 +4184,10 @@
           <w:lang w:val="en-GB"/>
         </w:rPr>
         <w:object w:dxaOrig="859" w:dyaOrig="380" w14:anchorId="13877144">
-          <v:shape id="_x0000_i1031" type="#_x0000_t75" style="width:43.2pt;height:19pt" o:ole="">
+          <v:shape id="_x0000_i1031" type="#_x0000_t75" style="width:43.05pt;height:19.05pt" o:ole="">
             <v:imagedata r:id="rId16" o:title=""/>
           </v:shape>
-          <o:OLEObject Type="Embed" ProgID="Equation.3" ShapeID="_x0000_i1031" DrawAspect="Content" ObjectID="_1578999034" r:id="rId18"/>
+          <o:OLEObject Type="Embed" ProgID="Equation.3" ShapeID="_x0000_i1031" DrawAspect="Content" ObjectID="_1579007155" r:id="rId18"/>
         </w:object>
       </w:r>
       <w:r>
@@ -4354,10 +4354,10 @@
           <w:lang w:val="en-GB"/>
         </w:rPr>
         <w:object w:dxaOrig="1680" w:dyaOrig="380" w14:anchorId="4E10FD77">
-          <v:shape id="_x0000_i1032" type="#_x0000_t75" style="width:84.1pt;height:19pt" o:ole="">
+          <v:shape id="_x0000_i1032" type="#_x0000_t75" style="width:84.15pt;height:19.05pt" o:ole="">
             <v:imagedata r:id="rId19" o:title=""/>
           </v:shape>
-          <o:OLEObject Type="Embed" ProgID="Equation.3" ShapeID="_x0000_i1032" DrawAspect="Content" ObjectID="_1578999035" r:id="rId20"/>
+          <o:OLEObject Type="Embed" ProgID="Equation.3" ShapeID="_x0000_i1032" DrawAspect="Content" ObjectID="_1579007156" r:id="rId20"/>
         </w:object>
       </w:r>
       <w:r>
@@ -4386,10 +4386,10 @@
           <w:lang w:val="en-GB"/>
         </w:rPr>
         <w:object w:dxaOrig="999" w:dyaOrig="380" w14:anchorId="7CD8AE2C">
-          <v:shape id="_x0000_i1033" type="#_x0000_t75" style="width:50.1pt;height:19pt" o:ole="">
+          <v:shape id="_x0000_i1033" type="#_x0000_t75" style="width:49.95pt;height:19.05pt" o:ole="">
             <v:imagedata r:id="rId21" o:title=""/>
           </v:shape>
-          <o:OLEObject Type="Embed" ProgID="Equation.3" ShapeID="_x0000_i1033" DrawAspect="Content" ObjectID="_1578999036" r:id="rId22"/>
+          <o:OLEObject Type="Embed" ProgID="Equation.3" ShapeID="_x0000_i1033" DrawAspect="Content" ObjectID="_1579007157" r:id="rId22"/>
         </w:object>
       </w:r>
       <w:r>
@@ -4404,10 +4404,10 @@
           <w:lang w:val="en-GB"/>
         </w:rPr>
         <w:object w:dxaOrig="240" w:dyaOrig="360" w14:anchorId="1F9EB610">
-          <v:shape id="_x0000_i1034" type="#_x0000_t75" style="width:12.1pt;height:18.45pt" o:ole="">
+          <v:shape id="_x0000_i1034" type="#_x0000_t75" style="width:12.15pt;height:18.4pt" o:ole="">
             <v:imagedata r:id="rId23" o:title=""/>
           </v:shape>
-          <o:OLEObject Type="Embed" ProgID="Equation.3" ShapeID="_x0000_i1034" DrawAspect="Content" ObjectID="_1578999037" r:id="rId24"/>
+          <o:OLEObject Type="Embed" ProgID="Equation.3" ShapeID="_x0000_i1034" DrawAspect="Content" ObjectID="_1579007158" r:id="rId24"/>
         </w:object>
       </w:r>
       <w:r>
@@ -4443,10 +4443,10 @@
           <w:lang w:val="en-GB"/>
         </w:rPr>
         <w:object w:dxaOrig="340" w:dyaOrig="380" w14:anchorId="26BB42D4">
-          <v:shape id="_x0000_i1035" type="#_x0000_t75" style="width:17.3pt;height:19pt" o:ole="">
+          <v:shape id="_x0000_i1035" type="#_x0000_t75" style="width:17.4pt;height:19.05pt" o:ole="">
             <v:imagedata r:id="rId25" o:title=""/>
           </v:shape>
-          <o:OLEObject Type="Embed" ProgID="Equation.3" ShapeID="_x0000_i1035" DrawAspect="Content" ObjectID="_1578999038" r:id="rId26"/>
+          <o:OLEObject Type="Embed" ProgID="Equation.3" ShapeID="_x0000_i1035" DrawAspect="Content" ObjectID="_1579007159" r:id="rId26"/>
         </w:object>
       </w:r>
       <w:r>
@@ -4482,10 +4482,10 @@
           <w:lang w:val="en-GB"/>
         </w:rPr>
         <w:object w:dxaOrig="340" w:dyaOrig="380" w14:anchorId="78FF8FA3">
-          <v:shape id="_x0000_i1036" type="#_x0000_t75" style="width:17.3pt;height:19pt" o:ole="">
+          <v:shape id="_x0000_i1036" type="#_x0000_t75" style="width:17.4pt;height:19.05pt" o:ole="">
             <v:imagedata r:id="rId27" o:title=""/>
           </v:shape>
-          <o:OLEObject Type="Embed" ProgID="Equation.3" ShapeID="_x0000_i1036" DrawAspect="Content" ObjectID="_1578999039" r:id="rId28"/>
+          <o:OLEObject Type="Embed" ProgID="Equation.3" ShapeID="_x0000_i1036" DrawAspect="Content" ObjectID="_1579007160" r:id="rId28"/>
         </w:object>
       </w:r>
       <w:r>
@@ -4506,10 +4506,10 @@
           <w:lang w:val="en-GB"/>
         </w:rPr>
         <w:object w:dxaOrig="340" w:dyaOrig="380" w14:anchorId="7F364B22">
-          <v:shape id="_x0000_i1037" type="#_x0000_t75" style="width:17.3pt;height:19pt" o:ole="">
+          <v:shape id="_x0000_i1037" type="#_x0000_t75" style="width:17.4pt;height:19.05pt" o:ole="">
             <v:imagedata r:id="rId25" o:title=""/>
           </v:shape>
-          <o:OLEObject Type="Embed" ProgID="Equation.3" ShapeID="_x0000_i1037" DrawAspect="Content" ObjectID="_1578999040" r:id="rId29"/>
+          <o:OLEObject Type="Embed" ProgID="Equation.3" ShapeID="_x0000_i1037" DrawAspect="Content" ObjectID="_1579007161" r:id="rId29"/>
         </w:object>
       </w:r>
       <w:r>
@@ -4524,10 +4524,10 @@
           <w:lang w:val="en-GB"/>
         </w:rPr>
         <w:object w:dxaOrig="340" w:dyaOrig="380" w14:anchorId="60ED5F58">
-          <v:shape id="_x0000_i1038" type="#_x0000_t75" style="width:17.3pt;height:19pt" o:ole="">
+          <v:shape id="_x0000_i1038" type="#_x0000_t75" style="width:17.4pt;height:19.05pt" o:ole="">
             <v:imagedata r:id="rId30" o:title=""/>
           </v:shape>
-          <o:OLEObject Type="Embed" ProgID="Equation.3" ShapeID="_x0000_i1038" DrawAspect="Content" ObjectID="_1578999041" r:id="rId31"/>
+          <o:OLEObject Type="Embed" ProgID="Equation.3" ShapeID="_x0000_i1038" DrawAspect="Content" ObjectID="_1579007162" r:id="rId31"/>
         </w:object>
       </w:r>
       <w:r>
@@ -4550,10 +4550,10 @@
           <w:lang w:val="en-GB"/>
         </w:rPr>
         <w:object w:dxaOrig="440" w:dyaOrig="400" w14:anchorId="0D6FA6E3">
-          <v:shape id="_x0000_i1039" type="#_x0000_t75" style="width:21.9pt;height:20.15pt" o:ole="">
+          <v:shape id="_x0000_i1039" type="#_x0000_t75" style="width:22.05pt;height:20.05pt" o:ole="">
             <v:imagedata r:id="rId32" o:title=""/>
           </v:shape>
-          <o:OLEObject Type="Embed" ProgID="Equation.3" ShapeID="_x0000_i1039" DrawAspect="Content" ObjectID="_1578999042" r:id="rId33"/>
+          <o:OLEObject Type="Embed" ProgID="Equation.3" ShapeID="_x0000_i1039" DrawAspect="Content" ObjectID="_1579007163" r:id="rId33"/>
         </w:object>
       </w:r>
       <w:r>
@@ -4639,10 +4639,10 @@
           <w:lang w:val="en-GB"/>
         </w:rPr>
         <w:object w:dxaOrig="340" w:dyaOrig="380" w14:anchorId="0F6205DE">
-          <v:shape id="_x0000_i1040" type="#_x0000_t75" style="width:17.3pt;height:19pt" o:ole="">
+          <v:shape id="_x0000_i1040" type="#_x0000_t75" style="width:17.4pt;height:19.05pt" o:ole="">
             <v:imagedata r:id="rId27" o:title=""/>
           </v:shape>
-          <o:OLEObject Type="Embed" ProgID="Equation.3" ShapeID="_x0000_i1040" DrawAspect="Content" ObjectID="_1578999043" r:id="rId34"/>
+          <o:OLEObject Type="Embed" ProgID="Equation.3" ShapeID="_x0000_i1040" DrawAspect="Content" ObjectID="_1579007164" r:id="rId34"/>
         </w:object>
       </w:r>
       <w:r>
@@ -10117,7 +10117,7 @@
         </w:rPr>
         <w:lastRenderedPageBreak/>
         <w:pict w14:anchorId="1D8E618D">
-          <v:shape id="_x0000_i1043" type="#_x0000_t75" style="width:453.3pt;height:283.4pt">
+          <v:shape id="_x0000_i1041" type="#_x0000_t75" style="width:453.35pt;height:283.4pt">
             <v:imagedata r:id="rId39" o:title="aman_g_tj"/>
           </v:shape>
         </w:pict>
@@ -10195,7 +10195,7 @@
           <w:lang w:val="en-US" w:eastAsia="en-US"/>
         </w:rPr>
         <w:pict w14:anchorId="6DDAA9C4">
-          <v:shape id="_x0000_i1044" type="#_x0000_t75" style="width:453.3pt;height:283.4pt">
+          <v:shape id="_x0000_i1042" type="#_x0000_t75" style="width:453.35pt;height:283.4pt">
             <v:imagedata r:id="rId40" o:title="aman_g_xj"/>
           </v:shape>
         </w:pict>
@@ -10267,7 +10267,7 @@
         </w:rPr>
         <w:lastRenderedPageBreak/>
         <w:pict w14:anchorId="5D8C2AA7">
-          <v:shape id="_x0000_i1045" type="#_x0000_t75" style="width:453.3pt;height:283.4pt">
+          <v:shape id="_x0000_i1043" type="#_x0000_t75" style="width:453.35pt;height:283.4pt">
             <v:imagedata r:id="rId41" o:title="boro_g_tj"/>
           </v:shape>
         </w:pict>
@@ -10322,7 +10322,7 @@
           <w:lang w:val="en-US" w:eastAsia="en-US"/>
         </w:rPr>
         <w:pict w14:anchorId="3D250ADA">
-          <v:shape id="_x0000_i1046" type="#_x0000_t75" style="width:453.3pt;height:283.4pt">
+          <v:shape id="_x0000_i1044" type="#_x0000_t75" style="width:453.35pt;height:283.4pt">
             <v:imagedata r:id="rId42" o:title="boro_g_xj"/>
           </v:shape>
         </w:pict>
@@ -16503,7 +16503,7 @@
           <w:lang w:val="en-GB"/>
         </w:rPr>
         <w:pict w14:anchorId="59EBB827">
-          <v:shape id="_x0000_i1041" type="#_x0000_t75" style="width:453.3pt;height:283.4pt">
+          <v:shape id="_x0000_i1045" type="#_x0000_t75" style="width:453.35pt;height:283.4pt">
             <v:imagedata r:id="rId43" o:title="aman_shukla"/>
           </v:shape>
         </w:pict>
@@ -16575,7 +16575,7 @@
           <w:lang w:val="en-GB"/>
         </w:rPr>
         <w:pict w14:anchorId="4C58519A">
-          <v:shape id="_x0000_i1042" type="#_x0000_t75" style="width:453.3pt;height:283.4pt">
+          <v:shape id="_x0000_i1046" type="#_x0000_t75" style="width:453.35pt;height:283.4pt">
             <v:imagedata r:id="rId44" o:title="boro_shukla"/>
           </v:shape>
         </w:pict>
@@ -21638,8 +21638,6 @@
             </w:r>
           </w:p>
         </w:tc>
-        <w:bookmarkStart w:id="14" w:name="_GoBack"/>
-        <w:bookmarkEnd w:id="14"/>
       </w:tr>
       <w:tr>
         <w:trPr>
@@ -23688,15 +23686,57 @@
       </w:pPr>
       <w:r>
         <w:rPr>
-          <w:b/>
           <w:noProof/>
           <w:lang w:val="en-US" w:eastAsia="en-US"/>
         </w:rPr>
-        <w:pict w14:anchorId="6F212DEA">
-          <v:shape id="_x0000_i1047" type="#_x0000_t75" style="width:453.3pt;height:283.4pt">
-            <v:imagedata r:id="rId45" o:title="aman_residuals"/>
-          </v:shape>
-        </w:pict>
+        <w:drawing>
+          <wp:inline distT="0" distB="0" distL="0" distR="0" wp14:anchorId="75B23A0E" wp14:editId="36049370">
+            <wp:extent cx="5756910" cy="3599180"/>
+            <wp:effectExtent l="0" t="0" r="0" b="1270"/>
+            <wp:docPr id="2" name="Grafik 2" descr="D:\User\pschmidt\AppData\Local\Microsoft\Windows\INetCache\Content.Word\aman_residuals.emf"/>
+            <wp:cNvGraphicFramePr>
+              <a:graphicFrameLocks xmlns:a="http://schemas.openxmlformats.org/drawingml/2006/main" noChangeAspect="1"/>
+            </wp:cNvGraphicFramePr>
+            <a:graphic xmlns:a="http://schemas.openxmlformats.org/drawingml/2006/main">
+              <a:graphicData uri="http://schemas.openxmlformats.org/drawingml/2006/picture">
+                <pic:pic xmlns:pic="http://schemas.openxmlformats.org/drawingml/2006/picture">
+                  <pic:nvPicPr>
+                    <pic:cNvPr id="0" name="Picture 33" descr="D:\User\pschmidt\AppData\Local\Microsoft\Windows\INetCache\Content.Word\aman_residuals.emf"/>
+                    <pic:cNvPicPr>
+                      <a:picLocks noChangeAspect="1" noChangeArrowheads="1"/>
+                    </pic:cNvPicPr>
+                  </pic:nvPicPr>
+                  <pic:blipFill>
+                    <a:blip r:embed="rId45" cstate="print">
+                      <a:extLst>
+                        <a:ext uri="{28A0092B-C50C-407E-A947-70E740481C1C}">
+                          <a14:useLocalDpi xmlns:a14="http://schemas.microsoft.com/office/drawing/2010/main" val="0"/>
+                        </a:ext>
+                      </a:extLst>
+                    </a:blip>
+                    <a:srcRect/>
+                    <a:stretch>
+                      <a:fillRect/>
+                    </a:stretch>
+                  </pic:blipFill>
+                  <pic:spPr bwMode="auto">
+                    <a:xfrm>
+                      <a:off x="0" y="0"/>
+                      <a:ext cx="5756910" cy="3599180"/>
+                    </a:xfrm>
+                    <a:prstGeom prst="rect">
+                      <a:avLst/>
+                    </a:prstGeom>
+                    <a:noFill/>
+                    <a:ln>
+                      <a:noFill/>
+                    </a:ln>
+                  </pic:spPr>
+                </pic:pic>
+              </a:graphicData>
+            </a:graphic>
+          </wp:inline>
+        </w:drawing>
       </w:r>
     </w:p>
     <w:p>
@@ -23758,13 +23798,57 @@
       </w:pPr>
       <w:r>
         <w:rPr>
-          <w:lang w:val="en-GB"/>
-        </w:rPr>
-        <w:pict w14:anchorId="7753741F">
-          <v:shape id="_x0000_i1048" type="#_x0000_t75" style="width:453.3pt;height:283.4pt">
-            <v:imagedata r:id="rId46" o:title="boro_residuals"/>
-          </v:shape>
-        </w:pict>
+          <w:noProof/>
+          <w:lang w:val="en-US" w:eastAsia="en-US"/>
+        </w:rPr>
+        <w:drawing>
+          <wp:inline distT="0" distB="0" distL="0" distR="0" wp14:anchorId="67B7D0FA" wp14:editId="3CBBB8A8">
+            <wp:extent cx="5756910" cy="3599180"/>
+            <wp:effectExtent l="0" t="0" r="0" b="1270"/>
+            <wp:docPr id="3" name="Grafik 3" descr="D:\User\pschmidt\AppData\Local\Microsoft\Windows\INetCache\Content.Word\boro_residuals.emf"/>
+            <wp:cNvGraphicFramePr>
+              <a:graphicFrameLocks xmlns:a="http://schemas.openxmlformats.org/drawingml/2006/main" noChangeAspect="1"/>
+            </wp:cNvGraphicFramePr>
+            <a:graphic xmlns:a="http://schemas.openxmlformats.org/drawingml/2006/main">
+              <a:graphicData uri="http://schemas.openxmlformats.org/drawingml/2006/picture">
+                <pic:pic xmlns:pic="http://schemas.openxmlformats.org/drawingml/2006/picture">
+                  <pic:nvPicPr>
+                    <pic:cNvPr id="0" name="Picture 36" descr="D:\User\pschmidt\AppData\Local\Microsoft\Windows\INetCache\Content.Word\boro_residuals.emf"/>
+                    <pic:cNvPicPr>
+                      <a:picLocks noChangeAspect="1" noChangeArrowheads="1"/>
+                    </pic:cNvPicPr>
+                  </pic:nvPicPr>
+                  <pic:blipFill>
+                    <a:blip r:embed="rId46" cstate="print">
+                      <a:extLst>
+                        <a:ext uri="{28A0092B-C50C-407E-A947-70E740481C1C}">
+                          <a14:useLocalDpi xmlns:a14="http://schemas.microsoft.com/office/drawing/2010/main" val="0"/>
+                        </a:ext>
+                      </a:extLst>
+                    </a:blip>
+                    <a:srcRect/>
+                    <a:stretch>
+                      <a:fillRect/>
+                    </a:stretch>
+                  </pic:blipFill>
+                  <pic:spPr bwMode="auto">
+                    <a:xfrm>
+                      <a:off x="0" y="0"/>
+                      <a:ext cx="5756910" cy="3599180"/>
+                    </a:xfrm>
+                    <a:prstGeom prst="rect">
+                      <a:avLst/>
+                    </a:prstGeom>
+                    <a:noFill/>
+                    <a:ln>
+                      <a:noFill/>
+                    </a:ln>
+                  </pic:spPr>
+                </pic:pic>
+              </a:graphicData>
+            </a:graphic>
+          </wp:inline>
+        </w:drawing>
       </w:r>
     </w:p>
     <w:p>
@@ -23813,6 +23897,8 @@
         </w:rPr>
         <w:br w:type="page"/>
       </w:r>
+      <w:bookmarkStart w:id="14" w:name="_GoBack"/>
+      <w:bookmarkEnd w:id="14"/>
     </w:p>
     <w:p>
       <w:pPr>

</xml_diff>